<commit_message>
a version that i could theoretically hand in
</commit_message>
<xml_diff>
--- a/documentation/Inlevering/Software ontwerp documentatie.docx
+++ b/documentation/Inlevering/Software ontwerp documentatie.docx
@@ -34,7 +34,7 @@
           <w:lang w:val="en-GB"/>
         </w:rPr>
       </w:pPr>
-      <w:bookmarkStart w:id="0" w:name="_Toc194699978"/>
+      <w:bookmarkStart w:id="0" w:name="_Toc194701154"/>
       <w:r>
         <w:rPr>
           <w:lang w:val="en-GB"/>
@@ -58,7 +58,7 @@
           <w:lang w:val="en-GB"/>
         </w:rPr>
       </w:pPr>
-      <w:bookmarkStart w:id="1" w:name="_Toc194699979"/>
+      <w:bookmarkStart w:id="1" w:name="_Toc194701155"/>
       <w:r>
         <w:rPr>
           <w:lang w:val="en-GB"/>
@@ -168,7 +168,7 @@
       <w:pPr>
         <w:pStyle w:val="Heading2"/>
       </w:pPr>
-      <w:bookmarkStart w:id="2" w:name="_Toc194699980"/>
+      <w:bookmarkStart w:id="2" w:name="_Toc194701156"/>
       <w:r>
         <w:t>2.2 – Project</w:t>
       </w:r>
@@ -188,7 +188,7 @@
       <w:pPr>
         <w:pStyle w:val="Heading1"/>
       </w:pPr>
-      <w:bookmarkStart w:id="3" w:name="_Toc194699981"/>
+      <w:bookmarkStart w:id="3" w:name="_Toc194701157"/>
       <w:r>
         <w:t xml:space="preserve">2 - </w:t>
       </w:r>
@@ -259,7 +259,7 @@
           <w:r>
             <w:fldChar w:fldCharType="separate"/>
           </w:r>
-          <w:hyperlink w:anchor="_Toc194699978" w:history="1">
+          <w:hyperlink w:anchor="_Toc194701154" w:history="1">
             <w:r>
               <w:rPr>
                 <w:rStyle w:val="Hyperlink"/>
@@ -287,7 +287,7 @@
                 <w:noProof/>
                 <w:webHidden/>
               </w:rPr>
-              <w:instrText xml:space="preserve"> PAGEREF _Toc194699978 \h </w:instrText>
+              <w:instrText xml:space="preserve"> PAGEREF _Toc194701154 \h </w:instrText>
             </w:r>
             <w:r>
               <w:rPr>
@@ -332,7 +332,7 @@
               <w:lang w:val="en-NL" w:eastAsia="en-NL"/>
             </w:rPr>
           </w:pPr>
-          <w:hyperlink w:anchor="_Toc194699979" w:history="1">
+          <w:hyperlink w:anchor="_Toc194701155" w:history="1">
             <w:r>
               <w:rPr>
                 <w:rStyle w:val="Hyperlink"/>
@@ -360,7 +360,7 @@
                 <w:noProof/>
                 <w:webHidden/>
               </w:rPr>
-              <w:instrText xml:space="preserve"> PAGEREF _Toc194699979 \h </w:instrText>
+              <w:instrText xml:space="preserve"> PAGEREF _Toc194701155 \h </w:instrText>
             </w:r>
             <w:r>
               <w:rPr>
@@ -405,7 +405,7 @@
               <w:lang w:val="en-NL" w:eastAsia="en-NL"/>
             </w:rPr>
           </w:pPr>
-          <w:hyperlink w:anchor="_Toc194699980" w:history="1">
+          <w:hyperlink w:anchor="_Toc194701156" w:history="1">
             <w:r>
               <w:rPr>
                 <w:rStyle w:val="Hyperlink"/>
@@ -432,7 +432,7 @@
                 <w:noProof/>
                 <w:webHidden/>
               </w:rPr>
-              <w:instrText xml:space="preserve"> PAGEREF _Toc194699980 \h </w:instrText>
+              <w:instrText xml:space="preserve"> PAGEREF _Toc194701156 \h </w:instrText>
             </w:r>
             <w:r>
               <w:rPr>
@@ -477,7 +477,7 @@
               <w:lang w:val="en-NL" w:eastAsia="en-NL"/>
             </w:rPr>
           </w:pPr>
-          <w:hyperlink w:anchor="_Toc194699981" w:history="1">
+          <w:hyperlink w:anchor="_Toc194701157" w:history="1">
             <w:r>
               <w:rPr>
                 <w:rStyle w:val="Hyperlink"/>
@@ -504,7 +504,7 @@
                 <w:noProof/>
                 <w:webHidden/>
               </w:rPr>
-              <w:instrText xml:space="preserve"> PAGEREF _Toc194699981 \h </w:instrText>
+              <w:instrText xml:space="preserve"> PAGEREF _Toc194701157 \h </w:instrText>
             </w:r>
             <w:r>
               <w:rPr>
@@ -549,7 +549,7 @@
               <w:lang w:val="en-NL" w:eastAsia="en-NL"/>
             </w:rPr>
           </w:pPr>
-          <w:hyperlink w:anchor="_Toc194699982" w:history="1">
+          <w:hyperlink w:anchor="_Toc194701158" w:history="1">
             <w:r>
               <w:rPr>
                 <w:rStyle w:val="Hyperlink"/>
@@ -576,7 +576,7 @@
                 <w:noProof/>
                 <w:webHidden/>
               </w:rPr>
-              <w:instrText xml:space="preserve"> PAGEREF _Toc194699982 \h </w:instrText>
+              <w:instrText xml:space="preserve"> PAGEREF _Toc194701158 \h </w:instrText>
             </w:r>
             <w:r>
               <w:rPr>
@@ -621,7 +621,7 @@
               <w:lang w:val="en-NL" w:eastAsia="en-NL"/>
             </w:rPr>
           </w:pPr>
-          <w:hyperlink w:anchor="_Toc194699983" w:history="1">
+          <w:hyperlink w:anchor="_Toc194701159" w:history="1">
             <w:r>
               <w:rPr>
                 <w:rStyle w:val="Hyperlink"/>
@@ -648,7 +648,7 @@
                 <w:noProof/>
                 <w:webHidden/>
               </w:rPr>
-              <w:instrText xml:space="preserve"> PAGEREF _Toc194699983 \h </w:instrText>
+              <w:instrText xml:space="preserve"> PAGEREF _Toc194701159 \h </w:instrText>
             </w:r>
             <w:r>
               <w:rPr>
@@ -668,7 +668,7 @@
                 <w:noProof/>
                 <w:webHidden/>
               </w:rPr>
-              <w:t>3</w:t>
+              <w:t>2</w:t>
             </w:r>
             <w:r>
               <w:rPr>
@@ -693,7 +693,7 @@
               <w:lang w:val="en-NL" w:eastAsia="en-NL"/>
             </w:rPr>
           </w:pPr>
-          <w:hyperlink w:anchor="_Toc194699984" w:history="1">
+          <w:hyperlink w:anchor="_Toc194701160" w:history="1">
             <w:r>
               <w:rPr>
                 <w:rStyle w:val="Hyperlink"/>
@@ -720,7 +720,7 @@
                 <w:noProof/>
                 <w:webHidden/>
               </w:rPr>
-              <w:instrText xml:space="preserve"> PAGEREF _Toc194699984 \h </w:instrText>
+              <w:instrText xml:space="preserve"> PAGEREF _Toc194701160 \h </w:instrText>
             </w:r>
             <w:r>
               <w:rPr>
@@ -740,7 +740,7 @@
                 <w:noProof/>
                 <w:webHidden/>
               </w:rPr>
-              <w:t>3</w:t>
+              <w:t>2</w:t>
             </w:r>
             <w:r>
               <w:rPr>
@@ -765,13 +765,13 @@
               <w:lang w:val="en-NL" w:eastAsia="en-NL"/>
             </w:rPr>
           </w:pPr>
-          <w:hyperlink w:anchor="_Toc194699985" w:history="1">
+          <w:hyperlink w:anchor="_Toc194701161" w:history="1">
             <w:r>
               <w:rPr>
                 <w:rStyle w:val="Hyperlink"/>
                 <w:noProof/>
               </w:rPr>
-              <w:t>4.2 – API</w:t>
+              <w:t>4.2 – Backend</w:t>
             </w:r>
             <w:r>
               <w:rPr>
@@ -792,7 +792,143 @@
                 <w:noProof/>
                 <w:webHidden/>
               </w:rPr>
-              <w:instrText xml:space="preserve"> PAGEREF _Toc194699985 \h </w:instrText>
+              <w:instrText xml:space="preserve"> PAGEREF _Toc194701161 \h </w:instrText>
+            </w:r>
+            <w:r>
+              <w:rPr>
+                <w:noProof/>
+                <w:webHidden/>
+              </w:rPr>
+            </w:r>
+            <w:r>
+              <w:rPr>
+                <w:noProof/>
+                <w:webHidden/>
+              </w:rPr>
+              <w:fldChar w:fldCharType="separate"/>
+            </w:r>
+            <w:r>
+              <w:rPr>
+                <w:noProof/>
+                <w:webHidden/>
+              </w:rPr>
+              <w:t>3</w:t>
+            </w:r>
+            <w:r>
+              <w:rPr>
+                <w:noProof/>
+                <w:webHidden/>
+              </w:rPr>
+              <w:fldChar w:fldCharType="end"/>
+            </w:r>
+          </w:hyperlink>
+        </w:p>
+        <w:p>
+          <w:pPr>
+            <w:pStyle w:val="TOC3"/>
+            <w:tabs>
+              <w:tab w:val="right" w:leader="dot" w:pos="9016"/>
+            </w:tabs>
+            <w:rPr>
+              <w:noProof/>
+            </w:rPr>
+          </w:pPr>
+          <w:hyperlink w:anchor="_Toc194701162" w:history="1">
+            <w:r>
+              <w:rPr>
+                <w:rStyle w:val="Hyperlink"/>
+                <w:noProof/>
+              </w:rPr>
+              <w:t>4.2.1 - API</w:t>
+            </w:r>
+            <w:r>
+              <w:rPr>
+                <w:noProof/>
+                <w:webHidden/>
+              </w:rPr>
+              <w:tab/>
+            </w:r>
+            <w:r>
+              <w:rPr>
+                <w:noProof/>
+                <w:webHidden/>
+              </w:rPr>
+              <w:fldChar w:fldCharType="begin"/>
+            </w:r>
+            <w:r>
+              <w:rPr>
+                <w:noProof/>
+                <w:webHidden/>
+              </w:rPr>
+              <w:instrText xml:space="preserve"> PAGEREF _Toc194701162 \h </w:instrText>
+            </w:r>
+            <w:r>
+              <w:rPr>
+                <w:noProof/>
+                <w:webHidden/>
+              </w:rPr>
+            </w:r>
+            <w:r>
+              <w:rPr>
+                <w:noProof/>
+                <w:webHidden/>
+              </w:rPr>
+              <w:fldChar w:fldCharType="separate"/>
+            </w:r>
+            <w:r>
+              <w:rPr>
+                <w:noProof/>
+                <w:webHidden/>
+              </w:rPr>
+              <w:t>3</w:t>
+            </w:r>
+            <w:r>
+              <w:rPr>
+                <w:noProof/>
+                <w:webHidden/>
+              </w:rPr>
+              <w:fldChar w:fldCharType="end"/>
+            </w:r>
+          </w:hyperlink>
+        </w:p>
+        <w:p>
+          <w:pPr>
+            <w:pStyle w:val="TOC3"/>
+            <w:tabs>
+              <w:tab w:val="right" w:leader="dot" w:pos="9016"/>
+            </w:tabs>
+            <w:rPr>
+              <w:noProof/>
+            </w:rPr>
+          </w:pPr>
+          <w:hyperlink w:anchor="_Toc194701163" w:history="1">
+            <w:r>
+              <w:rPr>
+                <w:rStyle w:val="Hyperlink"/>
+                <w:noProof/>
+              </w:rPr>
+              <w:t>4.2.2 - Database</w:t>
+            </w:r>
+            <w:r>
+              <w:rPr>
+                <w:noProof/>
+                <w:webHidden/>
+              </w:rPr>
+              <w:tab/>
+            </w:r>
+            <w:r>
+              <w:rPr>
+                <w:noProof/>
+                <w:webHidden/>
+              </w:rPr>
+              <w:fldChar w:fldCharType="begin"/>
+            </w:r>
+            <w:r>
+              <w:rPr>
+                <w:noProof/>
+                <w:webHidden/>
+              </w:rPr>
+              <w:instrText xml:space="preserve"> PAGEREF _Toc194701163 \h </w:instrText>
             </w:r>
             <w:r>
               <w:rPr>
@@ -837,7 +973,7 @@
               <w:lang w:val="en-NL" w:eastAsia="en-NL"/>
             </w:rPr>
           </w:pPr>
-          <w:hyperlink w:anchor="_Toc194699986" w:history="1">
+          <w:hyperlink w:anchor="_Toc194701164" w:history="1">
             <w:r>
               <w:rPr>
                 <w:rStyle w:val="Hyperlink"/>
@@ -864,7 +1000,7 @@
                 <w:noProof/>
                 <w:webHidden/>
               </w:rPr>
-              <w:instrText xml:space="preserve"> PAGEREF _Toc194699986 \h </w:instrText>
+              <w:instrText xml:space="preserve"> PAGEREF _Toc194701164 \h </w:instrText>
             </w:r>
             <w:r>
               <w:rPr>
@@ -912,7 +1048,7 @@
       <w:pPr>
         <w:pStyle w:val="Heading1"/>
       </w:pPr>
-      <w:bookmarkStart w:id="4" w:name="_Toc194699982"/>
+      <w:bookmarkStart w:id="4" w:name="_Toc194701158"/>
       <w:r>
         <w:lastRenderedPageBreak/>
         <w:t>3 – Inleiding</w:t>
@@ -935,7 +1071,7 @@
       <w:pPr>
         <w:pStyle w:val="Heading1"/>
       </w:pPr>
-      <w:bookmarkStart w:id="5" w:name="_Toc194699983"/>
+      <w:bookmarkStart w:id="5" w:name="_Toc194701159"/>
       <w:r>
         <w:t xml:space="preserve">4 </w:t>
       </w:r>
@@ -951,7 +1087,7 @@
       <w:pPr>
         <w:pStyle w:val="Heading2"/>
       </w:pPr>
-      <w:bookmarkStart w:id="6" w:name="_Toc194699984"/>
+      <w:bookmarkStart w:id="6" w:name="_Toc194701160"/>
       <w:r>
         <w:t>4.1 – Use Case</w:t>
       </w:r>
@@ -1018,7 +1154,7 @@
       <w:pPr>
         <w:pStyle w:val="Heading2"/>
       </w:pPr>
-      <w:bookmarkStart w:id="7" w:name="_Toc194699985"/>
+      <w:bookmarkStart w:id="7" w:name="_Toc194701161"/>
       <w:r>
         <w:lastRenderedPageBreak/>
         <w:t>4.</w:t>
@@ -1029,18 +1165,20 @@
       <w:r>
         <w:t xml:space="preserve"> – </w:t>
       </w:r>
+      <w:r>
+        <w:t>Backend</w:t>
+      </w:r>
       <w:bookmarkEnd w:id="7"/>
-      <w:r>
-        <w:t>Backend</w:t>
-      </w:r>
     </w:p>
     <w:p>
       <w:pPr>
         <w:pStyle w:val="Heading3"/>
       </w:pPr>
+      <w:bookmarkStart w:id="8" w:name="_Toc194701162"/>
       <w:r>
         <w:t>4.2.1 - API</w:t>
       </w:r>
+      <w:bookmarkEnd w:id="8"/>
     </w:p>
     <w:p>
       <w:r>
@@ -1050,15 +1188,92 @@
         <w:t>de backend, en hoe het allemaal zit. Maar hier ga ik wel de Klasse Diagram tonen:</w:t>
       </w:r>
     </w:p>
-    <w:p/>
-    <w:p>
-      <w:r>
-        <w:t>[insert]</w:t>
-      </w:r>
-    </w:p>
-    <w:p/>
-    <w:p>
-      <w:r>
+    <w:p>
+      <w:r>
+        <w:drawing>
+          <wp:inline distT="0" distB="0" distL="0" distR="0" wp14:anchorId="7D715CA3" wp14:editId="3B7C1ABF">
+            <wp:extent cx="5731510" cy="3404235"/>
+            <wp:effectExtent l="0" t="0" r="2540" b="5715"/>
+            <wp:docPr id="1261098126" name="Picture 1" descr="A diagram of a computer program&#10;&#10;AI-generated content may be incorrect."/>
+            <wp:cNvGraphicFramePr>
+              <a:graphicFrameLocks xmlns:a="http://schemas.openxmlformats.org/drawingml/2006/main" noChangeAspect="1"/>
+            </wp:cNvGraphicFramePr>
+            <a:graphic xmlns:a="http://schemas.openxmlformats.org/drawingml/2006/main">
+              <a:graphicData uri="http://schemas.openxmlformats.org/drawingml/2006/picture">
+                <pic:pic xmlns:pic="http://schemas.openxmlformats.org/drawingml/2006/picture">
+                  <pic:nvPicPr>
+                    <pic:cNvPr id="1261098126" name="Picture 1" descr="A diagram of a computer program&#10;&#10;AI-generated content may be incorrect."/>
+                    <pic:cNvPicPr/>
+                  </pic:nvPicPr>
+                  <pic:blipFill>
+                    <a:blip r:embed="rId8"/>
+                    <a:stretch>
+                      <a:fillRect/>
+                    </a:stretch>
+                  </pic:blipFill>
+                  <pic:spPr>
+                    <a:xfrm>
+                      <a:off x="0" y="0"/>
+                      <a:ext cx="5731510" cy="3404235"/>
+                    </a:xfrm>
+                    <a:prstGeom prst="rect">
+                      <a:avLst/>
+                    </a:prstGeom>
+                  </pic:spPr>
+                </pic:pic>
+              </a:graphicData>
+            </a:graphic>
+          </wp:inline>
+        </w:drawing>
+      </w:r>
+    </w:p>
+    <w:p>
+      <w:r>
+        <w:drawing>
+          <wp:inline distT="0" distB="0" distL="0" distR="0" wp14:anchorId="7882997A" wp14:editId="6F93695B">
+            <wp:extent cx="5731510" cy="2743200"/>
+            <wp:effectExtent l="0" t="0" r="2540" b="0"/>
+            <wp:docPr id="644903667" name="Picture 1" descr="A diagram of a computer program&#10;&#10;AI-generated content may be incorrect."/>
+            <wp:cNvGraphicFramePr>
+              <a:graphicFrameLocks xmlns:a="http://schemas.openxmlformats.org/drawingml/2006/main" noChangeAspect="1"/>
+            </wp:cNvGraphicFramePr>
+            <a:graphic xmlns:a="http://schemas.openxmlformats.org/drawingml/2006/main">
+              <a:graphicData uri="http://schemas.openxmlformats.org/drawingml/2006/picture">
+                <pic:pic xmlns:pic="http://schemas.openxmlformats.org/drawingml/2006/picture">
+                  <pic:nvPicPr>
+                    <pic:cNvPr id="644903667" name="Picture 1" descr="A diagram of a computer program&#10;&#10;AI-generated content may be incorrect."/>
+                    <pic:cNvPicPr/>
+                  </pic:nvPicPr>
+                  <pic:blipFill>
+                    <a:blip r:embed="rId9"/>
+                    <a:stretch>
+                      <a:fillRect/>
+                    </a:stretch>
+                  </pic:blipFill>
+                  <pic:spPr>
+                    <a:xfrm>
+                      <a:off x="0" y="0"/>
+                      <a:ext cx="5731510" cy="2743200"/>
+                    </a:xfrm>
+                    <a:prstGeom prst="rect">
+                      <a:avLst/>
+                    </a:prstGeom>
+                  </pic:spPr>
+                </pic:pic>
+              </a:graphicData>
+            </a:graphic>
+          </wp:inline>
+        </w:drawing>
+      </w:r>
+    </w:p>
+    <w:p>
+      <w:r>
+        <w:br w:type="page"/>
+      </w:r>
+    </w:p>
+    <w:p>
+      <w:r>
+        <w:lastRenderedPageBreak/>
         <w:t>Een klasse diagram laat echt zien hoe alles werkt, qua klasses en interacties er tussen. Als ik naar iemand zou lopen met mijn klasse diagram zou in theory iemand de zelfde werkende api kunnen verzinnen als dat ik al heb gemaakt. Aan het begin was deze diagram veel simpeler, en als het ware met de code bereidt je ook het klasse diagram uit. Het klasse diagram maakt het simpeler om over toevoegingen te denken, maar je moet ook wel een stukje werkende software realisatie hebben om te beseffen dat bepaalde keuzes uit het klasse diagram aangepast moeten worden.</w:t>
       </w:r>
     </w:p>
@@ -1067,9 +1282,11 @@
       <w:pPr>
         <w:pStyle w:val="Heading3"/>
       </w:pPr>
+      <w:bookmarkStart w:id="9" w:name="_Toc194701163"/>
       <w:r>
         <w:t>4.2.2 - Database</w:t>
       </w:r>
+      <w:bookmarkEnd w:id="9"/>
     </w:p>
     <w:p>
       <w:r>
@@ -1084,10 +1301,11 @@
       </w:pPr>
       <w:r>
         <w:rPr>
+          <w:noProof/>
           <w:lang w:val="en-NL"/>
         </w:rPr>
         <w:drawing>
-          <wp:inline distT="0" distB="0" distL="0" distR="0" wp14:anchorId="28103AB3" wp14:editId="4F75263A">
+          <wp:inline distT="0" distB="0" distL="0" distR="0" wp14:anchorId="28103AB3" wp14:editId="74C55371">
             <wp:extent cx="4603835" cy="3425588"/>
             <wp:effectExtent l="0" t="0" r="6350" b="3810"/>
             <wp:docPr id="498987184" name="Picture 2" descr="A computer screen shot of a computer program&#10;&#10;AI-generated content may be incorrect."/>
@@ -1104,7 +1322,7 @@
                     </pic:cNvPicPr>
                   </pic:nvPicPr>
                   <pic:blipFill>
-                    <a:blip r:embed="rId8" cstate="print">
+                    <a:blip r:embed="rId10" cstate="print">
                       <a:extLst>
                         <a:ext uri="{28A0092B-C50C-407E-A947-70E740481C1C}">
                           <a14:useLocalDpi xmlns:a14="http://schemas.microsoft.com/office/drawing/2010/main" val="0"/>
@@ -1141,9 +1359,8 @@
         <w:rPr>
           <w:noProof/>
         </w:rPr>
-        <w:lastRenderedPageBreak/>
         <w:drawing>
-          <wp:inline distT="0" distB="0" distL="0" distR="0" wp14:anchorId="12F764F1" wp14:editId="368961AE">
+          <wp:inline distT="0" distB="0" distL="0" distR="0" wp14:anchorId="12F764F1" wp14:editId="23790519">
             <wp:extent cx="4073857" cy="2098312"/>
             <wp:effectExtent l="0" t="0" r="3175" b="0"/>
             <wp:docPr id="2021830957" name="Picture 3" descr="A screenshot of a computer&#10;&#10;AI-generated content may be incorrect."/>
@@ -1160,7 +1377,7 @@
                     </pic:cNvPicPr>
                   </pic:nvPicPr>
                   <pic:blipFill>
-                    <a:blip r:embed="rId9" cstate="print">
+                    <a:blip r:embed="rId11" cstate="print">
                       <a:extLst>
                         <a:ext uri="{28A0092B-C50C-407E-A947-70E740481C1C}">
                           <a14:useLocalDpi xmlns:a14="http://schemas.microsoft.com/office/drawing/2010/main" val="0"/>
@@ -1211,11 +1428,11 @@
       <w:pPr>
         <w:pStyle w:val="Heading2"/>
       </w:pPr>
-      <w:bookmarkStart w:id="8" w:name="_Toc194699986"/>
+      <w:bookmarkStart w:id="10" w:name="_Toc194701164"/>
       <w:r>
         <w:t>4.3 Unity</w:t>
       </w:r>
-      <w:bookmarkEnd w:id="8"/>
+      <w:bookmarkEnd w:id="10"/>
     </w:p>
     <w:p>
       <w:r>
@@ -1243,7 +1460,7 @@
                     <pic:cNvPicPr/>
                   </pic:nvPicPr>
                   <pic:blipFill>
-                    <a:blip r:embed="rId10"/>
+                    <a:blip r:embed="rId12"/>
                     <a:stretch>
                       <a:fillRect/>
                     </a:stretch>
@@ -1294,7 +1511,7 @@
                     <pic:cNvPicPr/>
                   </pic:nvPicPr>
                   <pic:blipFill>
-                    <a:blip r:embed="rId11"/>
+                    <a:blip r:embed="rId13"/>
                     <a:stretch>
                       <a:fillRect/>
                     </a:stretch>
@@ -1350,7 +1567,7 @@
     <w:p/>
     <w:p/>
     <w:sectPr>
-      <w:footerReference w:type="default" r:id="rId12"/>
+      <w:footerReference w:type="default" r:id="rId14"/>
       <w:pgSz w:w="11906" w:h="16838"/>
       <w:pgMar w:top="1440" w:right="1440" w:bottom="1440" w:left="1440" w:header="708" w:footer="708" w:gutter="0"/>
       <w:cols w:space="708"/>
@@ -2075,6 +2292,7 @@
   <w:style w:type="character" w:default="1" w:styleId="DefaultParagraphFont">
     <w:name w:val="Default Paragraph Font"/>
     <w:uiPriority w:val="1"/>
+    <w:semiHidden/>
     <w:unhideWhenUsed/>
   </w:style>
   <w:style w:type="table" w:default="1" w:styleId="TableNormal">
@@ -2496,6 +2714,19 @@
     <w:pPr>
       <w:spacing w:after="100"/>
       <w:ind w:left="220"/>
+    </w:pPr>
+  </w:style>
+  <w:style w:type="paragraph" w:styleId="TOC3">
+    <w:name w:val="toc 3"/>
+    <w:basedOn w:val="Normal"/>
+    <w:next w:val="Normal"/>
+    <w:autoRedefine/>
+    <w:uiPriority w:val="39"/>
+    <w:unhideWhenUsed/>
+    <w:rsid w:val="00F013BB"/>
+    <w:pPr>
+      <w:spacing w:after="100"/>
+      <w:ind w:left="440"/>
     </w:pPr>
   </w:style>
 </w:styles>

</xml_diff>

<commit_message>
commit on develop go brrrrr
</commit_message>
<xml_diff>
--- a/documentation/Inlevering/Software ontwerp documentatie.docx
+++ b/documentation/Inlevering/Software ontwerp documentatie.docx
@@ -1188,13 +1188,17 @@
         <w:t>de backend, en hoe het allemaal zit. Maar hier ga ik wel de Klasse Diagram tonen:</w:t>
       </w:r>
     </w:p>
-    <w:p>
-      <w:r>
+    <w:p/>
+    <w:p>
+      <w:r>
+        <w:rPr>
+          <w:noProof/>
+        </w:rPr>
         <w:drawing>
-          <wp:inline distT="0" distB="0" distL="0" distR="0" wp14:anchorId="7D715CA3" wp14:editId="3B7C1ABF">
-            <wp:extent cx="5731510" cy="3404235"/>
-            <wp:effectExtent l="0" t="0" r="2540" b="5715"/>
-            <wp:docPr id="1261098126" name="Picture 1" descr="A diagram of a computer program&#10;&#10;AI-generated content may be incorrect."/>
+          <wp:inline distT="0" distB="0" distL="0" distR="0" wp14:anchorId="79ECCAD4" wp14:editId="26EC8B3A">
+            <wp:extent cx="5731510" cy="4935855"/>
+            <wp:effectExtent l="0" t="0" r="2540" b="0"/>
+            <wp:docPr id="632757269" name="Picture 1" descr="A diagram of a diagram&#10;&#10;AI-generated content may be incorrect."/>
             <wp:cNvGraphicFramePr>
               <a:graphicFrameLocks xmlns:a="http://schemas.openxmlformats.org/drawingml/2006/main" noChangeAspect="1"/>
             </wp:cNvGraphicFramePr>
@@ -1202,23 +1206,36 @@
               <a:graphicData uri="http://schemas.openxmlformats.org/drawingml/2006/picture">
                 <pic:pic xmlns:pic="http://schemas.openxmlformats.org/drawingml/2006/picture">
                   <pic:nvPicPr>
-                    <pic:cNvPr id="1261098126" name="Picture 1" descr="A diagram of a computer program&#10;&#10;AI-generated content may be incorrect."/>
-                    <pic:cNvPicPr/>
+                    <pic:cNvPr id="632757269" name="Picture 1" descr="A diagram of a diagram&#10;&#10;AI-generated content may be incorrect."/>
+                    <pic:cNvPicPr>
+                      <a:picLocks noChangeAspect="1" noChangeArrowheads="1"/>
+                    </pic:cNvPicPr>
                   </pic:nvPicPr>
                   <pic:blipFill>
-                    <a:blip r:embed="rId8"/>
+                    <a:blip r:embed="rId8" cstate="print">
+                      <a:extLst>
+                        <a:ext uri="{28A0092B-C50C-407E-A947-70E740481C1C}">
+                          <a14:useLocalDpi xmlns:a14="http://schemas.microsoft.com/office/drawing/2010/main" val="0"/>
+                        </a:ext>
+                      </a:extLst>
+                    </a:blip>
+                    <a:srcRect/>
                     <a:stretch>
                       <a:fillRect/>
                     </a:stretch>
                   </pic:blipFill>
-                  <pic:spPr>
+                  <pic:spPr bwMode="auto">
                     <a:xfrm>
                       <a:off x="0" y="0"/>
-                      <a:ext cx="5731510" cy="3404235"/>
+                      <a:ext cx="5731510" cy="4935855"/>
                     </a:xfrm>
                     <a:prstGeom prst="rect">
                       <a:avLst/>
                     </a:prstGeom>
+                    <a:noFill/>
+                    <a:ln>
+                      <a:noFill/>
+                    </a:ln>
                   </pic:spPr>
                 </pic:pic>
               </a:graphicData>
@@ -1227,53 +1244,9 @@
         </w:drawing>
       </w:r>
     </w:p>
-    <w:p>
-      <w:r>
-        <w:drawing>
-          <wp:inline distT="0" distB="0" distL="0" distR="0" wp14:anchorId="7882997A" wp14:editId="6F93695B">
-            <wp:extent cx="5731510" cy="2743200"/>
-            <wp:effectExtent l="0" t="0" r="2540" b="0"/>
-            <wp:docPr id="644903667" name="Picture 1" descr="A diagram of a computer program&#10;&#10;AI-generated content may be incorrect."/>
-            <wp:cNvGraphicFramePr>
-              <a:graphicFrameLocks xmlns:a="http://schemas.openxmlformats.org/drawingml/2006/main" noChangeAspect="1"/>
-            </wp:cNvGraphicFramePr>
-            <a:graphic xmlns:a="http://schemas.openxmlformats.org/drawingml/2006/main">
-              <a:graphicData uri="http://schemas.openxmlformats.org/drawingml/2006/picture">
-                <pic:pic xmlns:pic="http://schemas.openxmlformats.org/drawingml/2006/picture">
-                  <pic:nvPicPr>
-                    <pic:cNvPr id="644903667" name="Picture 1" descr="A diagram of a computer program&#10;&#10;AI-generated content may be incorrect."/>
-                    <pic:cNvPicPr/>
-                  </pic:nvPicPr>
-                  <pic:blipFill>
-                    <a:blip r:embed="rId9"/>
-                    <a:stretch>
-                      <a:fillRect/>
-                    </a:stretch>
-                  </pic:blipFill>
-                  <pic:spPr>
-                    <a:xfrm>
-                      <a:off x="0" y="0"/>
-                      <a:ext cx="5731510" cy="2743200"/>
-                    </a:xfrm>
-                    <a:prstGeom prst="rect">
-                      <a:avLst/>
-                    </a:prstGeom>
-                  </pic:spPr>
-                </pic:pic>
-              </a:graphicData>
-            </a:graphic>
-          </wp:inline>
-        </w:drawing>
-      </w:r>
-    </w:p>
-    <w:p>
-      <w:r>
-        <w:br w:type="page"/>
-      </w:r>
-    </w:p>
-    <w:p>
-      <w:r>
-        <w:lastRenderedPageBreak/>
+    <w:p/>
+    <w:p>
+      <w:r>
         <w:t>Een klasse diagram laat echt zien hoe alles werkt, qua klasses en interacties er tussen. Als ik naar iemand zou lopen met mijn klasse diagram zou in theory iemand de zelfde werkende api kunnen verzinnen als dat ik al heb gemaakt. Aan het begin was deze diagram veel simpeler, en als het ware met de code bereidt je ook het klasse diagram uit. Het klasse diagram maakt het simpeler om over toevoegingen te denken, maar je moet ook wel een stukje werkende software realisatie hebben om te beseffen dat bepaalde keuzes uit het klasse diagram aangepast moeten worden.</w:t>
       </w:r>
     </w:p>
@@ -1284,6 +1257,7 @@
       </w:pPr>
       <w:bookmarkStart w:id="9" w:name="_Toc194701163"/>
       <w:r>
+        <w:lastRenderedPageBreak/>
         <w:t>4.2.2 - Database</w:t>
       </w:r>
       <w:bookmarkEnd w:id="9"/>
@@ -1305,7 +1279,7 @@
           <w:lang w:val="en-NL"/>
         </w:rPr>
         <w:drawing>
-          <wp:inline distT="0" distB="0" distL="0" distR="0" wp14:anchorId="28103AB3" wp14:editId="74C55371">
+          <wp:inline distT="0" distB="0" distL="0" distR="0" wp14:anchorId="28103AB3" wp14:editId="180F884C">
             <wp:extent cx="4603835" cy="3425588"/>
             <wp:effectExtent l="0" t="0" r="6350" b="3810"/>
             <wp:docPr id="498987184" name="Picture 2" descr="A computer screen shot of a computer program&#10;&#10;AI-generated content may be incorrect."/>
@@ -1322,7 +1296,7 @@
                     </pic:cNvPicPr>
                   </pic:nvPicPr>
                   <pic:blipFill>
-                    <a:blip r:embed="rId10" cstate="print">
+                    <a:blip r:embed="rId9" cstate="print">
                       <a:extLst>
                         <a:ext uri="{28A0092B-C50C-407E-A947-70E740481C1C}">
                           <a14:useLocalDpi xmlns:a14="http://schemas.microsoft.com/office/drawing/2010/main" val="0"/>
@@ -1360,7 +1334,7 @@
           <w:noProof/>
         </w:rPr>
         <w:drawing>
-          <wp:inline distT="0" distB="0" distL="0" distR="0" wp14:anchorId="12F764F1" wp14:editId="23790519">
+          <wp:inline distT="0" distB="0" distL="0" distR="0" wp14:anchorId="12F764F1" wp14:editId="1D852600">
             <wp:extent cx="4073857" cy="2098312"/>
             <wp:effectExtent l="0" t="0" r="3175" b="0"/>
             <wp:docPr id="2021830957" name="Picture 3" descr="A screenshot of a computer&#10;&#10;AI-generated content may be incorrect."/>
@@ -1377,7 +1351,7 @@
                     </pic:cNvPicPr>
                   </pic:nvPicPr>
                   <pic:blipFill>
-                    <a:blip r:embed="rId11" cstate="print">
+                    <a:blip r:embed="rId10" cstate="print">
                       <a:extLst>
                         <a:ext uri="{28A0092B-C50C-407E-A947-70E740481C1C}">
                           <a14:useLocalDpi xmlns:a14="http://schemas.microsoft.com/office/drawing/2010/main" val="0"/>
@@ -1444,6 +1418,7 @@
         <w:rPr>
           <w:noProof/>
         </w:rPr>
+        <w:lastRenderedPageBreak/>
         <w:drawing>
           <wp:inline distT="0" distB="0" distL="0" distR="0" wp14:anchorId="26CA2865" wp14:editId="347C8189">
             <wp:extent cx="5427337" cy="2809875"/>
@@ -1460,7 +1435,7 @@
                     <pic:cNvPicPr/>
                   </pic:nvPicPr>
                   <pic:blipFill>
-                    <a:blip r:embed="rId12"/>
+                    <a:blip r:embed="rId11"/>
                     <a:stretch>
                       <a:fillRect/>
                     </a:stretch>
@@ -1494,7 +1469,6 @@
         <w:rPr>
           <w:noProof/>
         </w:rPr>
-        <w:lastRenderedPageBreak/>
         <w:drawing>
           <wp:inline distT="0" distB="0" distL="0" distR="0" wp14:anchorId="42D0CACE" wp14:editId="52B8B80D">
             <wp:extent cx="5324475" cy="3847355"/>
@@ -1511,7 +1485,7 @@
                     <pic:cNvPicPr/>
                   </pic:nvPicPr>
                   <pic:blipFill>
-                    <a:blip r:embed="rId13"/>
+                    <a:blip r:embed="rId12"/>
                     <a:stretch>
                       <a:fillRect/>
                     </a:stretch>
@@ -1549,7 +1523,11 @@
         <w:t>H</w:t>
       </w:r>
       <w:r>
-        <w:t>et kinder account aanmaken is heel scuffed, we doen eerst 1 query om het aan te maken, en daarna doen we er nog 3 om het te koppelen, als 1 van die 3 faalt hebben we een ghost kinder account die niet gekoppeld is aan een ouder maar wel bestaat. We weten dat dit niet zo hoort, en dat we dit nooit in productie zouden doen, maar we hadden geen tijd om onze eigen registratie endpoint te maken. Vandaar dat we hiervoor hebben gekozen.</w:t>
+        <w:t xml:space="preserve">et kinder account aanmaken is heel scuffed, we doen eerst 1 query om het aan te maken, en daarna doen we er nog 3 om het te koppelen, als 1 van die 3 faalt hebben we een ghost kinder account die niet gekoppeld is aan een ouder maar wel bestaat. We weten dat dit </w:t>
+      </w:r>
+      <w:r>
+        <w:lastRenderedPageBreak/>
+        <w:t>niet zo hoort, en dat we dit nooit in productie zouden doen, maar we hadden geen tijd om onze eigen registratie endpoint te maken. Vandaar dat we hiervoor hebben gekozen.</w:t>
       </w:r>
     </w:p>
     <w:p>
@@ -1567,7 +1545,7 @@
     <w:p/>
     <w:p/>
     <w:sectPr>
-      <w:footerReference w:type="default" r:id="rId14"/>
+      <w:footerReference w:type="default" r:id="rId13"/>
       <w:pgSz w:w="11906" w:h="16838"/>
       <w:pgMar w:top="1440" w:right="1440" w:bottom="1440" w:left="1440" w:header="708" w:footer="708" w:gutter="0"/>
       <w:cols w:space="708"/>

</xml_diff>